<commit_message>
add content to draft
</commit_message>
<xml_diff>
--- a/Data_Scientist_Cap_Draft.docx
+++ b/Data_Scientist_Cap_Draft.docx
@@ -249,8 +249,6 @@
       <w:r>
         <w:t>ies</w:t>
       </w:r>
-      <w:bookmarkStart w:id="0" w:name="_GoBack"/>
-      <w:bookmarkEnd w:id="0"/>
       <w:r>
         <w:t>, experiences</w:t>
       </w:r>
@@ -329,7 +327,307 @@
         <w:t>Introduction</w:t>
       </w:r>
     </w:p>
+    <w:p>
+      <w:r>
+        <w:t xml:space="preserve">Over 2.5 quintillion bytes of data is created every single day and the pace is expected to accelerate with the growth of the Internet of Things (IoT), a society more dependent on data, and </w:t>
+      </w:r>
+      <w:r>
+        <w:t xml:space="preserve">more </w:t>
+      </w:r>
+      <w:r>
+        <w:t xml:space="preserve">businesses </w:t>
+      </w:r>
+      <w:r>
+        <w:t>making data-driven decisions</w:t>
+      </w:r>
+      <w:r>
+        <w:t xml:space="preserve">.  On any given day, 500 million tweets are sent, 294 billion emails delivered, 4 petabytes of data created on Facebook, and IoT products such as driverless cars, </w:t>
+      </w:r>
+      <w:r>
+        <w:t>wearables, and smart cities</w:t>
+      </w:r>
+      <w:r>
+        <w:t xml:space="preserve"> will push </w:t>
+      </w:r>
+      <w:r>
+        <w:t xml:space="preserve">the daily amount collected to 463 exabytes.  This expansion of data has created the need </w:t>
+      </w:r>
+      <w:r>
+        <w:t>for</w:t>
+      </w:r>
+      <w:r>
+        <w:t xml:space="preserve"> individuals </w:t>
+      </w:r>
+      <w:r>
+        <w:t xml:space="preserve">(i.e. Data Scientists) </w:t>
+      </w:r>
+      <w:r>
+        <w:t xml:space="preserve">who are trained, skilled, and educated in the field </w:t>
+      </w:r>
+      <w:r>
+        <w:t xml:space="preserve">(and application) </w:t>
+      </w:r>
+      <w:r>
+        <w:t>of Data Science.</w:t>
+      </w:r>
+      <w:r>
+        <w:t xml:space="preserve">  </w:t>
+      </w:r>
+    </w:p>
     <w:p/>
+    <w:p>
+      <w:r>
+        <w:t xml:space="preserve">There is no common definition and a list of skillsets for a Data Scientist.  This becomes evident when the question of ‘What is a Data Scientist’ or ‘What does a Data Scientist do’ is presented or when a job search is ran on multiple job sites (i.e. Indeed, Monster, ZipRecruiter).  According to Dictionary.com, a data scientist is “a person employed to analyze and interpret complex digital data, such as the usage of statistics of a website, especially in order to assist a business in its decision-making.”  But we postulate that there is more to a data scientist and a common </w:t>
+      </w:r>
+      <w:r>
+        <w:t>definition</w:t>
+      </w:r>
+      <w:r>
+        <w:t xml:space="preserve"> can be reached applying data science techniques.</w:t>
+      </w:r>
+    </w:p>
+    <w:p/>
+    <w:p>
+      <w:r>
+        <w:t>To</w:t>
+      </w:r>
+      <w:r>
+        <w:t xml:space="preserve"> apply data science to this problem, </w:t>
+      </w:r>
+      <w:r>
+        <w:t xml:space="preserve">our solution </w:t>
+      </w:r>
+      <w:r>
+        <w:t xml:space="preserve">was </w:t>
+      </w:r>
+      <w:r>
+        <w:t>to gather data, clean the data, model and analyze to find patterns and/or classifications within the data.  NLP and ML was u</w:t>
+      </w:r>
+      <w:r>
+        <w:t>tilized to arrive at our</w:t>
+      </w:r>
+      <w:r>
+        <w:t xml:space="preserve"> solution.  The end result is visualizations and explanations of our findings.  </w:t>
+      </w:r>
+    </w:p>
+    <w:p/>
+    <w:p>
+      <w:r>
+        <w:t xml:space="preserve">Since there is no public data sets available for this problem, </w:t>
+      </w:r>
+      <w:r>
+        <w:t xml:space="preserve">we </w:t>
+      </w:r>
+      <w:r>
+        <w:t>web scrape</w:t>
+      </w:r>
+      <w:r>
+        <w:t>d</w:t>
+      </w:r>
+      <w:r>
+        <w:t xml:space="preserve"> job postings list</w:t>
+      </w:r>
+      <w:r>
+        <w:t>ed</w:t>
+      </w:r>
+      <w:r>
+        <w:t xml:space="preserve"> under ‘Data Scientist’ </w:t>
+      </w:r>
+      <w:r>
+        <w:t xml:space="preserve">and other similar roles </w:t>
+      </w:r>
+      <w:r>
+        <w:t xml:space="preserve">from </w:t>
+      </w:r>
+      <w:r>
+        <w:t xml:space="preserve">multiple </w:t>
+      </w:r>
+      <w:r>
+        <w:t>job sites</w:t>
+      </w:r>
+      <w:r>
+        <w:t xml:space="preserve"> to form our training data set.  Features such as job title, </w:t>
+      </w:r>
+      <w:r>
+        <w:t xml:space="preserve">job description/summary, experience and skill requirements, and </w:t>
+      </w:r>
+      <w:r>
+        <w:lastRenderedPageBreak/>
+        <w:t>location was collected.</w:t>
+      </w:r>
+      <w:r>
+        <w:t xml:space="preserve">  NLP was performed to read, decipher, understand, and make sense of each job posting.  </w:t>
+      </w:r>
+      <w:r>
+        <w:t xml:space="preserve">Unsupervised </w:t>
+      </w:r>
+      <w:r>
+        <w:t xml:space="preserve">ML </w:t>
+      </w:r>
+      <w:r>
+        <w:t xml:space="preserve">within NLP </w:t>
+      </w:r>
+      <w:r>
+        <w:t>was performed to find document and text similarities between each job posting.</w:t>
+      </w:r>
+      <w:r>
+        <w:t xml:space="preserve">  </w:t>
+      </w:r>
+      <w:r>
+        <w:t>Multiple comparative analytics provided additional results and insights to arrive at a common definition and list of skillsets of a data scientist.</w:t>
+      </w:r>
+      <w:r>
+        <w:t xml:space="preserve"> </w:t>
+      </w:r>
+    </w:p>
+    <w:p/>
+    <w:p>
+      <w:r>
+        <w:t>The main conclusions….</w:t>
+      </w:r>
+    </w:p>
+    <w:p/>
+    <w:p>
+      <w:r>
+        <w:t xml:space="preserve">In addition to the Abstract and Introduction section, this paper is organized in the following manner: Tutorial Sections </w:t>
+      </w:r>
+      <w:r>
+        <w:t>to educate readers on the general principles and techniques used in</w:t>
+      </w:r>
+      <w:r>
+        <w:t xml:space="preserve"> NLP and ML </w:t>
+      </w:r>
+      <w:r>
+        <w:t xml:space="preserve">for this research;  a </w:t>
+      </w:r>
+      <w:r>
+        <w:t xml:space="preserve">Data Set </w:t>
+      </w:r>
+      <w:r>
+        <w:t>section</w:t>
+      </w:r>
+      <w:r>
+        <w:t xml:space="preserve"> explaining </w:t>
+      </w:r>
+      <w:r>
+        <w:t xml:space="preserve">how </w:t>
+      </w:r>
+      <w:r>
+        <w:t>data</w:t>
+      </w:r>
+      <w:r>
+        <w:t xml:space="preserve"> was collected</w:t>
+      </w:r>
+      <w:r>
+        <w:t xml:space="preserve">, features selected </w:t>
+      </w:r>
+      <w:r>
+        <w:t xml:space="preserve">and visualization from the data exploration analysis; </w:t>
+      </w:r>
+      <w:r>
+        <w:t xml:space="preserve">a Methods section on the </w:t>
+      </w:r>
+      <w:r>
+        <w:t xml:space="preserve">data science techniques and algorithms performed;  </w:t>
+      </w:r>
+      <w:r>
+        <w:t>a R</w:t>
+      </w:r>
+      <w:r>
+        <w:t>esults</w:t>
+      </w:r>
+      <w:r>
+        <w:t xml:space="preserve"> section listing and explaining</w:t>
+      </w:r>
+      <w:r>
+        <w:t xml:space="preserve"> our experiment; a</w:t>
+      </w:r>
+      <w:r>
+        <w:t>n A</w:t>
+      </w:r>
+      <w:r>
+        <w:t>nalysis</w:t>
+      </w:r>
+      <w:r>
+        <w:t xml:space="preserve"> section</w:t>
+      </w:r>
+      <w:r>
+        <w:t xml:space="preserve"> on the results; </w:t>
+      </w:r>
+      <w:r>
+        <w:t xml:space="preserve">an Ethics section on the </w:t>
+      </w:r>
+      <w:r>
+        <w:t xml:space="preserve">possible ethical ramification of our findings; and </w:t>
+      </w:r>
+      <w:r>
+        <w:t>a C</w:t>
+      </w:r>
+      <w:r>
+        <w:t>onclusions</w:t>
+      </w:r>
+      <w:r>
+        <w:t xml:space="preserve"> section listings multiple conclusions</w:t>
+      </w:r>
+      <w:r>
+        <w:t xml:space="preserve"> from our analysis.</w:t>
+      </w:r>
+    </w:p>
+    <w:p>
+      <w:r>
+        <w:t xml:space="preserve">    </w:t>
+      </w:r>
+      <w:bookmarkStart w:id="0" w:name="_GoBack"/>
+      <w:bookmarkEnd w:id="0"/>
+    </w:p>
+    <w:p/>
+    <w:p>
+      <w:pPr>
+        <w:rPr>
+          <w:b/>
+          <w:bCs/>
+        </w:rPr>
+      </w:pPr>
+      <w:r>
+        <w:rPr>
+          <w:b/>
+          <w:bCs/>
+        </w:rPr>
+        <w:t>Artificial Intelligence Explained</w:t>
+      </w:r>
+    </w:p>
+    <w:p/>
+    <w:p>
+      <w:pPr>
+        <w:rPr>
+          <w:b/>
+          <w:bCs/>
+        </w:rPr>
+      </w:pPr>
+      <w:r>
+        <w:rPr>
+          <w:b/>
+          <w:bCs/>
+        </w:rPr>
+        <w:t>The Importance of Machine Learning to AI</w:t>
+      </w:r>
+    </w:p>
+    <w:p/>
+    <w:p>
+      <w:pPr>
+        <w:rPr>
+          <w:b/>
+          <w:bCs/>
+        </w:rPr>
+      </w:pPr>
+      <w:r>
+        <w:rPr>
+          <w:b/>
+          <w:bCs/>
+        </w:rPr>
+        <w:t xml:space="preserve">The Prominence of Natural Language Processing  </w:t>
+      </w:r>
+    </w:p>
     <w:p/>
     <w:p/>
     <w:sectPr>
@@ -355,7 +653,7 @@
     </w:rPrDefault>
     <w:pPrDefault/>
   </w:docDefaults>
-  <w:latentStyles w:defLockedState="0" w:defUIPriority="99" w:defSemiHidden="0" w:defUnhideWhenUsed="0" w:defQFormat="0" w:count="375">
+  <w:latentStyles w:defLockedState="0" w:defUIPriority="99" w:defSemiHidden="0" w:defUnhideWhenUsed="0" w:defQFormat="0" w:count="376">
     <w:lsdException w:name="Normal" w:uiPriority="0" w:qFormat="1"/>
     <w:lsdException w:name="heading 1" w:uiPriority="9" w:qFormat="1"/>
     <w:lsdException w:name="heading 2" w:semiHidden="1" w:uiPriority="9" w:unhideWhenUsed="1" w:qFormat="1"/>
@@ -731,6 +1029,7 @@
     <w:lsdException w:name="Smart Hyperlink" w:semiHidden="1" w:unhideWhenUsed="1"/>
     <w:lsdException w:name="Hashtag" w:semiHidden="1" w:unhideWhenUsed="1"/>
     <w:lsdException w:name="Unresolved Mention" w:semiHidden="1" w:unhideWhenUsed="1"/>
+    <w:lsdException w:name="Smart Link" w:semiHidden="1" w:unhideWhenUsed="1"/>
   </w:latentStyles>
   <w:style w:type="paragraph" w:default="1" w:styleId="Normal">
     <w:name w:val="Normal"/>

</xml_diff>

<commit_message>
Added parts of Ethics and Data
Added Parts of Ethics and Data....still more to do!
</commit_message>
<xml_diff>
--- a/Data_Scientist_Cap_Draft.docx
+++ b/Data_Scientist_Cap_Draft.docx
@@ -610,6 +610,12 @@
         <w:t xml:space="preserve">data science techniques and algorithms performed;  </w:t>
       </w:r>
       <w:r>
+        <w:t>a Related Work section discussion other studies already completed;</w:t>
+      </w:r>
+      <w:r>
+        <w:t xml:space="preserve"> </w:t>
+      </w:r>
+      <w:r>
         <w:t>a R</w:t>
       </w:r>
       <w:r>
@@ -679,14 +685,9 @@
       <w:r>
         <w:t>Though that may be the case in the distant future, present AI is the development of advanced software programs to perform tasks that would normally require human intelligence.  Alan Turing’s paper established the fundamental goal and vision for AI.[1</w:t>
       </w:r>
-      <w:proofErr w:type="gramStart"/>
-      <w:r>
-        <w:t>]</w:t>
-      </w:r>
-      <w:r>
-        <w:t xml:space="preserve">  Much</w:t>
-      </w:r>
-      <w:proofErr w:type="gramEnd"/>
+      <w:r>
+        <w:t>] Much</w:t>
+      </w:r>
       <w:r>
         <w:t xml:space="preserve"> has developed since Turing’s endeavor to simulate human intelligence in machines, here are a</w:t>
       </w:r>
@@ -917,12 +918,19 @@
     </w:p>
     <w:p>
       <w:r>
-        <w:t>In a paper from the University of Rome, Mauro et al. presented a classification of job roles and skills in the area of Big Data Analytics.  The researchers used web scraping to retrieve job postings from many prominent websites.  Natural language processing was then applied to this dataset to discover four essential job groups, most frequent bigrams appearing in the job titles: Business Analysts, Data Scientists, Developers and System Mangers.  Then using the Latent Dirichlet Allocation, LDA, classification techniques the authors clusters skills into 9 topics that were generated by human interpretation of the skills.  The 9 topics are: Cloud, Coding, Database management, Architecture, Project Management, Systems Management, Distributed Computing, Analytics, Business impact.  Finally, the job skill sets are mapped to job roles by a measure of the ‘extent at which each skill set is represented within each job post description.  The result is shown in the figure below.</w:t>
+        <w:t xml:space="preserve">In a paper from the University of Rome, Mauro et al. presented a classification of job roles and skills in the area of Big Data Analytics.  The researchers used web scraping to retrieve job postings from many prominent websites.  Natural language processing was then applied to this dataset to discover four essential job groups, most frequent bigrams appearing in the job titles: Business Analysts, Data Scientists, Developers and System Mangers.  Then using the Latent Dirichlet Allocation, LDA, classification techniques the authors clusters skills into 9 topics that were generated by human interpretation of the skills.  The 9 topics are: Cloud, Coding, Database management, Architecture, Project Management, Systems Management, Distributed Computing, Analytics, Business impact.  Finally, the </w:t>
+      </w:r>
+      <w:bookmarkStart w:id="0" w:name="_GoBack"/>
+      <w:r>
+        <w:t xml:space="preserve">job skill sets are mapped to job roles by a measure of the ‘extent at which each skill set is represented within each job post description.  </w:t>
+      </w:r>
+      <w:bookmarkEnd w:id="0"/>
+      <w:r>
+        <w:t>The result is shown in the figure below.</w:t>
       </w:r>
     </w:p>
     <w:p/>
     <w:p>
-      <w:bookmarkStart w:id="0" w:name="_GoBack"/>
       <w:r>
         <w:rPr>
           <w:noProof/>
@@ -964,11 +972,176 @@
           </wp:inline>
         </w:drawing>
       </w:r>
-      <w:bookmarkEnd w:id="0"/>
-    </w:p>
-    <w:p>
-      <w:r>
-        <w:br w:type="page"/>
+    </w:p>
+    <w:p/>
+    <w:p>
+      <w:pPr>
+        <w:rPr>
+          <w:b/>
+          <w:bCs/>
+        </w:rPr>
+      </w:pPr>
+      <w:r>
+        <w:rPr>
+          <w:b/>
+          <w:bCs/>
+        </w:rPr>
+        <w:t>Data Set</w:t>
+      </w:r>
+      <w:r>
+        <w:rPr>
+          <w:b/>
+          <w:bCs/>
+        </w:rPr>
+        <w:t xml:space="preserve"> Creation</w:t>
+      </w:r>
+    </w:p>
+    <w:p>
+      <w:r>
+        <w:t>Data is collected from Indeed.com. “</w:t>
+      </w:r>
+      <w:proofErr w:type="gramStart"/>
+      <w:r>
+        <w:t>Indeed</w:t>
+      </w:r>
+      <w:proofErr w:type="gramEnd"/>
+      <w:r>
+        <w:t xml:space="preserve"> is the #1 job site in the world with over 250 million unique visitors every month.” </w:t>
+      </w:r>
+      <w:r>
+        <w:t xml:space="preserve">[2] </w:t>
+      </w:r>
+      <w:r>
+        <w:t xml:space="preserve">Indeed gives users free access to complete job-seeking tasks such as searching for jobs, posting resumes, and researching companies. Globally, indeed.com has 9.8 jobs adds posted every second. </w:t>
+      </w:r>
+      <w:r>
+        <w:t xml:space="preserve">Data is not readily available for download from indeed.com, so it must be </w:t>
+      </w:r>
+      <w:proofErr w:type="spellStart"/>
+      <w:r>
+        <w:t>scraped</w:t>
+      </w:r>
+      <w:proofErr w:type="spellEnd"/>
+      <w:r>
+        <w:t xml:space="preserve">. Scraping data from the internet is a process commonly used by Data Scientist to get the information needed when not already available in an acceptable format. </w:t>
+      </w:r>
+    </w:p>
+    <w:p/>
+    <w:p>
+      <w:pPr>
+        <w:rPr>
+          <w:b/>
+          <w:bCs/>
+        </w:rPr>
+      </w:pPr>
+      <w:r>
+        <w:rPr>
+          <w:b/>
+          <w:bCs/>
+        </w:rPr>
+        <w:t>Exploratory Data Analysis</w:t>
+      </w:r>
+    </w:p>
+    <w:p>
+      <w:r>
+        <w:t>The data shows that …</w:t>
+      </w:r>
+    </w:p>
+    <w:p/>
+    <w:p>
+      <w:pPr>
+        <w:rPr>
+          <w:b/>
+          <w:bCs/>
+        </w:rPr>
+      </w:pPr>
+      <w:r>
+        <w:rPr>
+          <w:b/>
+          <w:bCs/>
+        </w:rPr>
+        <w:t>Ethical Considerations</w:t>
+      </w:r>
+    </w:p>
+    <w:p>
+      <w:r>
+        <w:t xml:space="preserve">Ethics plays a role in the entire job search and interviewing process. There are many laws and regulations that oversee the process once the interviewing begins, however, there are not many laws and regulations when it comes to the job search process. </w:t>
+      </w:r>
+    </w:p>
+    <w:p/>
+    <w:p>
+      <w:pPr>
+        <w:rPr>
+          <w:b/>
+          <w:bCs/>
+        </w:rPr>
+      </w:pPr>
+      <w:r>
+        <w:rPr>
+          <w:b/>
+          <w:bCs/>
+        </w:rPr>
+        <w:t>Website Usage</w:t>
+      </w:r>
+    </w:p>
+    <w:p>
+      <w:r>
+        <w:t>S</w:t>
+      </w:r>
+      <w:r>
+        <w:t xml:space="preserve">craping data from the website must be done with </w:t>
+      </w:r>
+      <w:r>
+        <w:t xml:space="preserve">extreme </w:t>
+      </w:r>
+      <w:r>
+        <w:t xml:space="preserve">caution. Each website is required to </w:t>
+      </w:r>
+      <w:r>
+        <w:t>publish</w:t>
+      </w:r>
+      <w:r>
+        <w:t xml:space="preserve"> a ‘robots.txt’ file that describes sections of the website that is not allowed to be </w:t>
+      </w:r>
+      <w:proofErr w:type="spellStart"/>
+      <w:r>
+        <w:t>scraped</w:t>
+      </w:r>
+      <w:proofErr w:type="spellEnd"/>
+      <w:r>
+        <w:t>. Additionally, a website’s terms and conditions may prevent someone from scraping.</w:t>
+      </w:r>
+      <w:r>
+        <w:t xml:space="preserve"> Falling outside the guidelines and/or company policies can be bad. There are criminal implications such as identity theft </w:t>
+      </w:r>
+      <w:proofErr w:type="gramStart"/>
+      <w:r>
+        <w:t>and  _</w:t>
+      </w:r>
+      <w:proofErr w:type="gramEnd"/>
+      <w:r>
+        <w:t>___ if information is scraped from a website without following the proper protocol. For the novice programmer, it can be easy to make this mistake.</w:t>
+      </w:r>
+    </w:p>
+    <w:p/>
+    <w:p>
+      <w:pPr>
+        <w:rPr>
+          <w:b/>
+          <w:bCs/>
+        </w:rPr>
+      </w:pPr>
+      <w:r>
+        <w:rPr>
+          <w:b/>
+          <w:bCs/>
+        </w:rPr>
+        <w:t>Job Search Ramifications</w:t>
+      </w:r>
+    </w:p>
+    <w:p>
+      <w:r>
+        <w:t>Many ethical issues related to job searches revolve around the truthful representations of jobs. Employers may try to entice more applicants by displaying the role as more desirable than it is. This is not the norm, but it is a potential risk. Add more…</w:t>
       </w:r>
     </w:p>
     <w:p/>
@@ -985,6 +1158,11 @@
           <w:ilvl w:val="0"/>
           <w:numId w:val="3"/>
         </w:numPr>
+        <w:rPr>
+          <w:rStyle w:val="Hyperlink"/>
+          <w:color w:val="auto"/>
+          <w:u w:val="none"/>
+        </w:rPr>
       </w:pPr>
       <w:hyperlink r:id="rId6" w:history="1">
         <w:r>
@@ -994,6 +1172,32 @@
           <w:t>https://www.csee.umbc.edu/courses/471/papers/turing.pdf</w:t>
         </w:r>
       </w:hyperlink>
+    </w:p>
+    <w:p>
+      <w:pPr>
+        <w:pStyle w:val="ListParagraph"/>
+        <w:numPr>
+          <w:ilvl w:val="0"/>
+          <w:numId w:val="3"/>
+        </w:numPr>
+      </w:pPr>
+      <w:hyperlink r:id="rId7" w:history="1">
+        <w:r>
+          <w:rPr>
+            <w:rStyle w:val="Hyperlink"/>
+          </w:rPr>
+          <w:t>https://www.indeed.com/about</w:t>
+        </w:r>
+      </w:hyperlink>
+    </w:p>
+    <w:p>
+      <w:pPr>
+        <w:pStyle w:val="ListParagraph"/>
+        <w:numPr>
+          <w:ilvl w:val="0"/>
+          <w:numId w:val="3"/>
+        </w:numPr>
+      </w:pPr>
     </w:p>
     <w:p/>
     <w:sectPr>

</xml_diff>

<commit_message>
add second part of related works
</commit_message>
<xml_diff>
--- a/Data_Scientist_Cap_Draft.docx
+++ b/Data_Scientist_Cap_Draft.docx
@@ -610,10 +610,7 @@
         <w:t xml:space="preserve">data science techniques and algorithms performed;  </w:t>
       </w:r>
       <w:r>
-        <w:t>a Related Work section discussion other studies already completed;</w:t>
-      </w:r>
-      <w:r>
-        <w:t xml:space="preserve"> </w:t>
+        <w:t xml:space="preserve">a Related Work section discussion other studies already completed; </w:t>
       </w:r>
       <w:r>
         <w:t>a R</w:t>
@@ -918,15 +915,43 @@
     </w:p>
     <w:p>
       <w:r>
-        <w:t xml:space="preserve">In a paper from the University of Rome, Mauro et al. presented a classification of job roles and skills in the area of Big Data Analytics.  The researchers used web scraping to retrieve job postings from many prominent websites.  Natural language processing was then applied to this dataset to discover four essential job groups, most frequent bigrams appearing in the job titles: Business Analysts, Data Scientists, Developers and System Mangers.  Then using the Latent Dirichlet Allocation, LDA, classification techniques the authors clusters skills into 9 topics that were generated by human interpretation of the skills.  The 9 topics are: Cloud, Coding, Database management, Architecture, Project Management, Systems Management, Distributed Computing, Analytics, Business impact.  Finally, the </w:t>
-      </w:r>
-      <w:bookmarkStart w:id="0" w:name="_GoBack"/>
-      <w:r>
-        <w:t xml:space="preserve">job skill sets are mapped to job roles by a measure of the ‘extent at which each skill set is represented within each job post description.  </w:t>
-      </w:r>
-      <w:bookmarkEnd w:id="0"/>
-      <w:r>
-        <w:t>The result is shown in the figure below.</w:t>
+        <w:t>In a paper from the University of Rome, Mauro et al</w:t>
+      </w:r>
+      <w:r>
+        <w:t>.</w:t>
+      </w:r>
+      <w:r>
+        <w:t xml:space="preserve"> presented a classification of job roles and skills in the area of Big Data Analytics.  The researchers used web scraping to retrieve job postings from many prominent websites.  Natural language processing was then applied to this dataset to discover four essential job groups, most frequent bigrams appearing in the job titles: Business Analysts, Data Scientists, Developers and System Mangers.  Then using the Latent Dirichlet Allocation, LDA, classification techniques the authors clusters skills into 9 topics that were generated by human interpretation of the skills.  The 9 topics are: Cloud, Coding, Database management, Architecture, Project Management, Systems Management, Distributed Computing, Analytics, Business impact.  Finally, the job skill sets are mapped to job roles by a measure of the </w:t>
+      </w:r>
+      <w:r>
+        <w:t>“</w:t>
+      </w:r>
+      <w:r>
+        <w:t>extent at which each skill set is represented within each job post description</w:t>
+      </w:r>
+      <w:r>
+        <w:t xml:space="preserve"> [3]</w:t>
+      </w:r>
+      <w:r>
+        <w:t>.</w:t>
+      </w:r>
+      <w:r>
+        <w:t>”</w:t>
+      </w:r>
+      <w:r>
+        <w:t xml:space="preserve">  The result</w:t>
+      </w:r>
+      <w:r>
+        <w:t xml:space="preserve"> taken from their paper</w:t>
+      </w:r>
+      <w:r>
+        <w:t xml:space="preserve"> is shown in the figure </w:t>
+      </w:r>
+      <w:r>
+        <w:t>1</w:t>
+      </w:r>
+      <w:r>
+        <w:t>.</w:t>
       </w:r>
     </w:p>
     <w:p/>
@@ -937,9 +962,9 @@
         </w:rPr>
         <w:lastRenderedPageBreak/>
         <w:drawing>
-          <wp:inline distT="0" distB="0" distL="0" distR="0" wp14:anchorId="26AD35C1" wp14:editId="5DF3E336">
-            <wp:extent cx="3346450" cy="1689312"/>
-            <wp:effectExtent l="0" t="0" r="6350" b="6350"/>
+          <wp:inline distT="0" distB="0" distL="0" distR="0" wp14:anchorId="26AD35C1" wp14:editId="68553999">
+            <wp:extent cx="4114800" cy="2077180"/>
+            <wp:effectExtent l="0" t="0" r="0" b="0"/>
             <wp:docPr id="1" name="Picture 1"/>
             <wp:cNvGraphicFramePr>
               <a:graphicFrameLocks xmlns:a="http://schemas.openxmlformats.org/drawingml/2006/main" noChangeAspect="1"/>
@@ -960,7 +985,7 @@
                   <pic:spPr>
                     <a:xfrm>
                       <a:off x="0" y="0"/>
-                      <a:ext cx="3367639" cy="1700008"/>
+                      <a:ext cx="4143662" cy="2091750"/>
                     </a:xfrm>
                     <a:prstGeom prst="rect">
                       <a:avLst/>
@@ -973,6 +998,540 @@
         </w:drawing>
       </w:r>
     </w:p>
+    <w:p>
+      <w:r>
+        <w:t>Figure 1.</w:t>
+      </w:r>
+    </w:p>
+    <w:p/>
+    <w:p>
+      <w:r>
+        <w:rPr>
+          <w:noProof/>
+        </w:rPr>
+        <mc:AlternateContent>
+          <mc:Choice Requires="wpi">
+            <w:drawing>
+              <wp:anchor distT="0" distB="0" distL="114300" distR="114300" simplePos="0" relativeHeight="251666432" behindDoc="0" locked="0" layoutInCell="1" allowOverlap="1" wp14:anchorId="6B8E3EB1" wp14:editId="2094B8EA">
+                <wp:simplePos x="0" y="0"/>
+                <wp:positionH relativeFrom="column">
+                  <wp:posOffset>-1353070</wp:posOffset>
+                </wp:positionH>
+                <wp:positionV relativeFrom="paragraph">
+                  <wp:posOffset>172955</wp:posOffset>
+                </wp:positionV>
+                <wp:extent cx="360" cy="360"/>
+                <wp:effectExtent l="38100" t="38100" r="57150" b="57150"/>
+                <wp:wrapNone/>
+                <wp:docPr id="11" name="Ink 11"/>
+                <wp:cNvGraphicFramePr/>
+                <a:graphic xmlns:a="http://schemas.openxmlformats.org/drawingml/2006/main">
+                  <a:graphicData uri="http://schemas.microsoft.com/office/word/2010/wordprocessingInk">
+                    <w14:contentPart bwMode="auto" r:id="rId6">
+                      <w14:nvContentPartPr>
+                        <w14:cNvContentPartPr/>
+                      </w14:nvContentPartPr>
+                      <w14:xfrm>
+                        <a:off x="0" y="0"/>
+                        <a:ext cx="360" cy="360"/>
+                      </w14:xfrm>
+                    </w14:contentPart>
+                  </a:graphicData>
+                </a:graphic>
+              </wp:anchor>
+            </w:drawing>
+          </mc:Choice>
+          <mc:Fallback>
+            <w:pict>
+              <v:shapetype w14:anchorId="2B5D43BD" id="_x0000_t75" coordsize="21600,21600" o:spt="75" o:preferrelative="t" path="m@4@5l@4@11@9@11@9@5xe" filled="f" stroked="f">
+                <v:stroke joinstyle="miter"/>
+                <v:formulas>
+                  <v:f eqn="if lineDrawn pixelLineWidth 0"/>
+                  <v:f eqn="sum @0 1 0"/>
+                  <v:f eqn="sum 0 0 @1"/>
+                  <v:f eqn="prod @2 1 2"/>
+                  <v:f eqn="prod @3 21600 pixelWidth"/>
+                  <v:f eqn="prod @3 21600 pixelHeight"/>
+                  <v:f eqn="sum @0 0 1"/>
+                  <v:f eqn="prod @6 1 2"/>
+                  <v:f eqn="prod @7 21600 pixelWidth"/>
+                  <v:f eqn="sum @8 21600 0"/>
+                  <v:f eqn="prod @7 21600 pixelHeight"/>
+                  <v:f eqn="sum @10 21600 0"/>
+                </v:formulas>
+                <v:path o:extrusionok="f" gradientshapeok="t" o:connecttype="rect"/>
+                <o:lock v:ext="edit" aspectratio="t"/>
+              </v:shapetype>
+              <v:shape id="Ink 11" o:spid="_x0000_s1026" type="#_x0000_t75" style="position:absolute;margin-left:-107.25pt;margin-top:12.9pt;width:1.45pt;height:1.45pt;z-index:251666432;visibility:visible;mso-wrap-style:square;mso-wrap-distance-left:9pt;mso-wrap-distance-top:0;mso-wrap-distance-right:9pt;mso-wrap-distance-bottom:0;mso-position-horizontal:absolute;mso-position-horizontal-relative:text;mso-position-vertical:absolute;mso-position-vertical-relative:text" o:gfxdata="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">
+                <v:imagedata r:id="rId7" o:title=""/>
+              </v:shape>
+            </w:pict>
+          </mc:Fallback>
+        </mc:AlternateContent>
+      </w:r>
+      <w:r>
+        <w:rPr>
+          <w:noProof/>
+        </w:rPr>
+        <mc:AlternateContent>
+          <mc:Choice Requires="wpi">
+            <w:drawing>
+              <wp:anchor distT="0" distB="0" distL="114300" distR="114300" simplePos="0" relativeHeight="251665408" behindDoc="0" locked="0" layoutInCell="1" allowOverlap="1" wp14:anchorId="4D8DF67A" wp14:editId="529DA19E">
+                <wp:simplePos x="0" y="0"/>
+                <wp:positionH relativeFrom="column">
+                  <wp:posOffset>-1353070</wp:posOffset>
+                </wp:positionH>
+                <wp:positionV relativeFrom="paragraph">
+                  <wp:posOffset>172955</wp:posOffset>
+                </wp:positionV>
+                <wp:extent cx="360" cy="360"/>
+                <wp:effectExtent l="38100" t="38100" r="57150" b="57150"/>
+                <wp:wrapNone/>
+                <wp:docPr id="10" name="Ink 10"/>
+                <wp:cNvGraphicFramePr/>
+                <a:graphic xmlns:a="http://schemas.openxmlformats.org/drawingml/2006/main">
+                  <a:graphicData uri="http://schemas.microsoft.com/office/word/2010/wordprocessingInk">
+                    <w14:contentPart bwMode="auto" r:id="rId8">
+                      <w14:nvContentPartPr>
+                        <w14:cNvContentPartPr/>
+                      </w14:nvContentPartPr>
+                      <w14:xfrm>
+                        <a:off x="0" y="0"/>
+                        <a:ext cx="360" cy="360"/>
+                      </w14:xfrm>
+                    </w14:contentPart>
+                  </a:graphicData>
+                </a:graphic>
+              </wp:anchor>
+            </w:drawing>
+          </mc:Choice>
+          <mc:Fallback>
+            <w:pict>
+              <v:shape w14:anchorId="65FA156E" id="Ink 10" o:spid="_x0000_s1026" type="#_x0000_t75" style="position:absolute;margin-left:-107.25pt;margin-top:12.9pt;width:1.45pt;height:1.45pt;z-index:251665408;visibility:visible;mso-wrap-style:square;mso-wrap-distance-left:9pt;mso-wrap-distance-top:0;mso-wrap-distance-right:9pt;mso-wrap-distance-bottom:0;mso-position-horizontal:absolute;mso-position-horizontal-relative:text;mso-position-vertical:absolute;mso-position-vertical-relative:text" o:gfxdata="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">
+                <v:imagedata r:id="rId7" o:title=""/>
+              </v:shape>
+            </w:pict>
+          </mc:Fallback>
+        </mc:AlternateContent>
+      </w:r>
+      <w:r>
+        <w:t xml:space="preserve">A second group out of California State University focused entirely on the difference between Business data analytics, DBA and data science, DS.  Radovilski et al. [4] manually collected job descriptions of DBA and DS jobs from job boards.  Using the job description they identify skill sets associated with Business, Analytical, Technical and Communication knowledge domains.  Using </w:t>
+      </w:r>
+      <w:r>
+        <w:t>text mining approaches, Document Data Matrix, Term Cloud, Singular Vector Decomposition, VARIMAX rotation and Latent Class Analysis the authors found the most frequent BDA and DS terms used</w:t>
+      </w:r>
+      <w:r>
+        <w:t>,</w:t>
+      </w:r>
+      <w:r>
+        <w:t xml:space="preserve"> Table 1</w:t>
+      </w:r>
+      <w:r>
+        <w:t>,</w:t>
+      </w:r>
+      <w:bookmarkStart w:id="0" w:name="_GoBack"/>
+      <w:bookmarkEnd w:id="0"/>
+      <w:r>
+        <w:t xml:space="preserve"> and created a Term Cloud, Figure 2</w:t>
+      </w:r>
+      <w:r>
+        <w:t>.</w:t>
+      </w:r>
+    </w:p>
+    <w:p>
+      <w:r>
+        <w:rPr>
+          <w:noProof/>
+        </w:rPr>
+        <mc:AlternateContent>
+          <mc:Choice Requires="wpg">
+            <w:drawing>
+              <wp:anchor distT="0" distB="0" distL="114300" distR="114300" simplePos="0" relativeHeight="251661312" behindDoc="0" locked="0" layoutInCell="1" allowOverlap="1" wp14:anchorId="508ACE1B" wp14:editId="27B0D6F4">
+                <wp:simplePos x="0" y="0"/>
+                <wp:positionH relativeFrom="column">
+                  <wp:posOffset>120650</wp:posOffset>
+                </wp:positionH>
+                <wp:positionV relativeFrom="paragraph">
+                  <wp:posOffset>509270</wp:posOffset>
+                </wp:positionV>
+                <wp:extent cx="5607050" cy="324485"/>
+                <wp:effectExtent l="0" t="0" r="12700" b="18415"/>
+                <wp:wrapSquare wrapText="bothSides"/>
+                <wp:docPr id="4" name="Group 4"/>
+                <wp:cNvGraphicFramePr/>
+                <a:graphic xmlns:a="http://schemas.openxmlformats.org/drawingml/2006/main">
+                  <a:graphicData uri="http://schemas.microsoft.com/office/word/2010/wordprocessingGroup">
+                    <wpg:wgp>
+                      <wpg:cNvGrpSpPr/>
+                      <wpg:grpSpPr>
+                        <a:xfrm>
+                          <a:off x="0" y="0"/>
+                          <a:ext cx="5607050" cy="324485"/>
+                          <a:chOff x="0" y="0"/>
+                          <a:chExt cx="5607050" cy="324485"/>
+                        </a:xfrm>
+                      </wpg:grpSpPr>
+                      <wps:wsp>
+                        <wps:cNvPr id="217" name="Text Box 2"/>
+                        <wps:cNvSpPr txBox="1">
+                          <a:spLocks noChangeArrowheads="1"/>
+                        </wps:cNvSpPr>
+                        <wps:spPr bwMode="auto">
+                          <a:xfrm>
+                            <a:off x="0" y="0"/>
+                            <a:ext cx="2247900" cy="286385"/>
+                          </a:xfrm>
+                          <a:prstGeom prst="rect">
+                            <a:avLst/>
+                          </a:prstGeom>
+                          <a:solidFill>
+                            <a:srgbClr val="FFFFFF"/>
+                          </a:solidFill>
+                          <a:ln w="9525">
+                            <a:solidFill>
+                              <a:srgbClr val="000000"/>
+                            </a:solidFill>
+                            <a:miter lim="800000"/>
+                            <a:headEnd/>
+                            <a:tailEnd/>
+                          </a:ln>
+                        </wps:spPr>
+                        <wps:txbx>
+                          <w:txbxContent>
+                            <w:p>
+                              <w:r>
+                                <w:t>Most frequent DBA Terms</w:t>
+                              </w:r>
+                            </w:p>
+                          </w:txbxContent>
+                        </wps:txbx>
+                        <wps:bodyPr rot="0" vert="horz" wrap="square" lIns="91440" tIns="45720" rIns="91440" bIns="45720" anchor="t" anchorCtr="0">
+                          <a:spAutoFit/>
+                        </wps:bodyPr>
+                      </wps:wsp>
+                      <wps:wsp>
+                        <wps:cNvPr id="3" name="Text Box 2"/>
+                        <wps:cNvSpPr txBox="1">
+                          <a:spLocks noChangeArrowheads="1"/>
+                        </wps:cNvSpPr>
+                        <wps:spPr bwMode="auto">
+                          <a:xfrm>
+                            <a:off x="3359150" y="38100"/>
+                            <a:ext cx="2247900" cy="286385"/>
+                          </a:xfrm>
+                          <a:prstGeom prst="rect">
+                            <a:avLst/>
+                          </a:prstGeom>
+                          <a:solidFill>
+                            <a:srgbClr val="FFFFFF"/>
+                          </a:solidFill>
+                          <a:ln w="9525">
+                            <a:solidFill>
+                              <a:srgbClr val="000000"/>
+                            </a:solidFill>
+                            <a:miter lim="800000"/>
+                            <a:headEnd/>
+                            <a:tailEnd/>
+                          </a:ln>
+                        </wps:spPr>
+                        <wps:txbx>
+                          <w:txbxContent>
+                            <w:p>
+                              <w:r>
+                                <w:t>Most frequent D</w:t>
+                              </w:r>
+                              <w:r>
+                                <w:t>S</w:t>
+                              </w:r>
+                              <w:r>
+                                <w:t xml:space="preserve"> Terms</w:t>
+                              </w:r>
+                            </w:p>
+                          </w:txbxContent>
+                        </wps:txbx>
+                        <wps:bodyPr rot="0" vert="horz" wrap="square" lIns="91440" tIns="45720" rIns="91440" bIns="45720" anchor="t" anchorCtr="0">
+                          <a:spAutoFit/>
+                        </wps:bodyPr>
+                      </wps:wsp>
+                    </wpg:wgp>
+                  </a:graphicData>
+                </a:graphic>
+              </wp:anchor>
+            </w:drawing>
+          </mc:Choice>
+          <mc:Fallback>
+            <w:pict>
+              <v:group w14:anchorId="508ACE1B" id="Group 4" o:spid="_x0000_s1026" style="position:absolute;margin-left:9.5pt;margin-top:40.1pt;width:441.5pt;height:25.55pt;z-index:251661312" coordsize="56070,3244" o:gfxdata="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">
+                <v:shapetype id="_x0000_t202" coordsize="21600,21600" o:spt="202" path="m,l,21600r21600,l21600,xe">
+                  <v:stroke joinstyle="miter"/>
+                  <v:path gradientshapeok="t" o:connecttype="rect"/>
+                </v:shapetype>
+                <v:shape id="Text Box 2" o:spid="_x0000_s1027" type="#_x0000_t202" style="position:absolute;width:22479;height:2863;visibility:visible;mso-wrap-style:square;v-text-anchor:top" o:gfxdata="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">
+                  <v:textbox style="mso-fit-shape-to-text:t">
+                    <w:txbxContent>
+                      <w:p>
+                        <w:r>
+                          <w:t>Most frequent DBA Terms</w:t>
+                        </w:r>
+                      </w:p>
+                    </w:txbxContent>
+                  </v:textbox>
+                </v:shape>
+                <v:shape id="Text Box 2" o:spid="_x0000_s1028" type="#_x0000_t202" style="position:absolute;left:33591;top:381;width:22479;height:2863;visibility:visible;mso-wrap-style:square;v-text-anchor:top" o:gfxdata="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">
+                  <v:textbox style="mso-fit-shape-to-text:t">
+                    <w:txbxContent>
+                      <w:p>
+                        <w:r>
+                          <w:t>Most frequent D</w:t>
+                        </w:r>
+                        <w:r>
+                          <w:t>S</w:t>
+                        </w:r>
+                        <w:r>
+                          <w:t xml:space="preserve"> Terms</w:t>
+                        </w:r>
+                      </w:p>
+                    </w:txbxContent>
+                  </v:textbox>
+                </v:shape>
+                <w10:wrap type="square"/>
+              </v:group>
+            </w:pict>
+          </mc:Fallback>
+        </mc:AlternateContent>
+      </w:r>
+    </w:p>
+    <w:p>
+      <w:r>
+        <w:rPr>
+          <w:noProof/>
+        </w:rPr>
+        <w:drawing>
+          <wp:inline distT="0" distB="0" distL="0" distR="0" wp14:anchorId="7A4AD11E" wp14:editId="12633272">
+            <wp:extent cx="5943600" cy="2867660"/>
+            <wp:effectExtent l="0" t="0" r="0" b="8890"/>
+            <wp:docPr id="2" name="Picture 2"/>
+            <wp:cNvGraphicFramePr>
+              <a:graphicFrameLocks xmlns:a="http://schemas.openxmlformats.org/drawingml/2006/main" noChangeAspect="1"/>
+            </wp:cNvGraphicFramePr>
+            <a:graphic xmlns:a="http://schemas.openxmlformats.org/drawingml/2006/main">
+              <a:graphicData uri="http://schemas.openxmlformats.org/drawingml/2006/picture">
+                <pic:pic xmlns:pic="http://schemas.openxmlformats.org/drawingml/2006/picture">
+                  <pic:nvPicPr>
+                    <pic:cNvPr id="1" name=""/>
+                    <pic:cNvPicPr/>
+                  </pic:nvPicPr>
+                  <pic:blipFill>
+                    <a:blip r:embed="rId9"/>
+                    <a:stretch>
+                      <a:fillRect/>
+                    </a:stretch>
+                  </pic:blipFill>
+                  <pic:spPr>
+                    <a:xfrm>
+                      <a:off x="0" y="0"/>
+                      <a:ext cx="5943600" cy="2867660"/>
+                    </a:xfrm>
+                    <a:prstGeom prst="rect">
+                      <a:avLst/>
+                    </a:prstGeom>
+                  </pic:spPr>
+                </pic:pic>
+              </a:graphicData>
+            </a:graphic>
+          </wp:inline>
+        </w:drawing>
+      </w:r>
+    </w:p>
+    <w:p>
+      <w:r>
+        <w:t>Table 1</w:t>
+      </w:r>
+    </w:p>
+    <w:p/>
+    <w:p>
+      <w:r>
+        <w:rPr>
+          <w:noProof/>
+        </w:rPr>
+        <w:lastRenderedPageBreak/>
+        <mc:AlternateContent>
+          <mc:Choice Requires="wpi">
+            <w:drawing>
+              <wp:anchor distT="0" distB="0" distL="114300" distR="114300" simplePos="0" relativeHeight="251664384" behindDoc="0" locked="0" layoutInCell="1" allowOverlap="1" wp14:anchorId="6F04A349" wp14:editId="3860CF1B">
+                <wp:simplePos x="0" y="0"/>
+                <wp:positionH relativeFrom="column">
+                  <wp:posOffset>1466450</wp:posOffset>
+                </wp:positionH>
+                <wp:positionV relativeFrom="paragraph">
+                  <wp:posOffset>4988970</wp:posOffset>
+                </wp:positionV>
+                <wp:extent cx="825840" cy="250560"/>
+                <wp:effectExtent l="95250" t="95250" r="146050" b="111760"/>
+                <wp:wrapNone/>
+                <wp:docPr id="8" name="Ink 8"/>
+                <wp:cNvGraphicFramePr/>
+                <a:graphic xmlns:a="http://schemas.openxmlformats.org/drawingml/2006/main">
+                  <a:graphicData uri="http://schemas.microsoft.com/office/word/2010/wordprocessingInk">
+                    <w14:contentPart bwMode="auto" r:id="rId10">
+                      <w14:nvContentPartPr>
+                        <w14:cNvContentPartPr/>
+                      </w14:nvContentPartPr>
+                      <w14:xfrm>
+                        <a:off x="0" y="0"/>
+                        <a:ext cx="825840" cy="250560"/>
+                      </w14:xfrm>
+                    </w14:contentPart>
+                  </a:graphicData>
+                </a:graphic>
+              </wp:anchor>
+            </w:drawing>
+          </mc:Choice>
+          <mc:Fallback>
+            <w:pict>
+              <v:shape w14:anchorId="724A5D23" id="Ink 8" o:spid="_x0000_s1026" type="#_x0000_t75" style="position:absolute;margin-left:110.5pt;margin-top:387.9pt;width:74.95pt;height:29.65pt;z-index:251664384;visibility:visible;mso-wrap-style:square;mso-wrap-distance-left:9pt;mso-wrap-distance-top:0;mso-wrap-distance-right:9pt;mso-wrap-distance-bottom:0;mso-position-horizontal:absolute;mso-position-horizontal-relative:text;mso-position-vertical:absolute;mso-position-vertical-relative:text" o:gfxdata="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">
+                <v:imagedata r:id="rId11" o:title=""/>
+              </v:shape>
+            </w:pict>
+          </mc:Fallback>
+        </mc:AlternateContent>
+      </w:r>
+      <w:r>
+        <w:rPr>
+          <w:noProof/>
+        </w:rPr>
+        <mc:AlternateContent>
+          <mc:Choice Requires="wpi">
+            <w:drawing>
+              <wp:anchor distT="0" distB="0" distL="114300" distR="114300" simplePos="0" relativeHeight="251663360" behindDoc="0" locked="0" layoutInCell="1" allowOverlap="1" wp14:anchorId="0052D495" wp14:editId="74F61340">
+                <wp:simplePos x="0" y="0"/>
+                <wp:positionH relativeFrom="column">
+                  <wp:posOffset>1473650</wp:posOffset>
+                </wp:positionH>
+                <wp:positionV relativeFrom="paragraph">
+                  <wp:posOffset>2507490</wp:posOffset>
+                </wp:positionV>
+                <wp:extent cx="716760" cy="129240"/>
+                <wp:effectExtent l="95250" t="95250" r="7620" b="118745"/>
+                <wp:wrapNone/>
+                <wp:docPr id="7" name="Ink 7"/>
+                <wp:cNvGraphicFramePr/>
+                <a:graphic xmlns:a="http://schemas.openxmlformats.org/drawingml/2006/main">
+                  <a:graphicData uri="http://schemas.microsoft.com/office/word/2010/wordprocessingInk">
+                    <w14:contentPart bwMode="auto" r:id="rId12">
+                      <w14:nvContentPartPr>
+                        <w14:cNvContentPartPr/>
+                      </w14:nvContentPartPr>
+                      <w14:xfrm>
+                        <a:off x="0" y="0"/>
+                        <a:ext cx="716760" cy="129240"/>
+                      </w14:xfrm>
+                    </w14:contentPart>
+                  </a:graphicData>
+                </a:graphic>
+              </wp:anchor>
+            </w:drawing>
+          </mc:Choice>
+          <mc:Fallback>
+            <w:pict>
+              <v:shape w14:anchorId="1836BDCD" id="Ink 7" o:spid="_x0000_s1026" type="#_x0000_t75" style="position:absolute;margin-left:111.1pt;margin-top:192.5pt;width:66.4pt;height:20.1pt;z-index:251663360;visibility:visible;mso-wrap-style:square;mso-wrap-distance-left:9pt;mso-wrap-distance-top:0;mso-wrap-distance-right:9pt;mso-wrap-distance-bottom:0;mso-position-horizontal:absolute;mso-position-horizontal-relative:text;mso-position-vertical:absolute;mso-position-vertical-relative:text" o:gfxdata="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">
+                <v:imagedata r:id="rId13" o:title=""/>
+              </v:shape>
+            </w:pict>
+          </mc:Fallback>
+        </mc:AlternateContent>
+      </w:r>
+      <w:r>
+        <w:rPr>
+          <w:noProof/>
+        </w:rPr>
+        <mc:AlternateContent>
+          <mc:Choice Requires="wpi">
+            <w:drawing>
+              <wp:anchor distT="0" distB="0" distL="114300" distR="114300" simplePos="0" relativeHeight="251662336" behindDoc="0" locked="0" layoutInCell="1" allowOverlap="1" wp14:anchorId="445D36B4" wp14:editId="1F4D734A">
+                <wp:simplePos x="0" y="0"/>
+                <wp:positionH relativeFrom="column">
+                  <wp:posOffset>2152250</wp:posOffset>
+                </wp:positionH>
+                <wp:positionV relativeFrom="paragraph">
+                  <wp:posOffset>2533410</wp:posOffset>
+                </wp:positionV>
+                <wp:extent cx="15840" cy="86040"/>
+                <wp:effectExtent l="38100" t="38100" r="41910" b="47625"/>
+                <wp:wrapNone/>
+                <wp:docPr id="6" name="Ink 6"/>
+                <wp:cNvGraphicFramePr/>
+                <a:graphic xmlns:a="http://schemas.openxmlformats.org/drawingml/2006/main">
+                  <a:graphicData uri="http://schemas.microsoft.com/office/word/2010/wordprocessingInk">
+                    <w14:contentPart bwMode="auto" r:id="rId14">
+                      <w14:nvContentPartPr>
+                        <w14:cNvContentPartPr/>
+                      </w14:nvContentPartPr>
+                      <w14:xfrm>
+                        <a:off x="0" y="0"/>
+                        <a:ext cx="15840" cy="86040"/>
+                      </w14:xfrm>
+                    </w14:contentPart>
+                  </a:graphicData>
+                </a:graphic>
+              </wp:anchor>
+            </w:drawing>
+          </mc:Choice>
+          <mc:Fallback>
+            <w:pict>
+              <v:shape w14:anchorId="24B6098D" id="Ink 6" o:spid="_x0000_s1026" type="#_x0000_t75" style="position:absolute;margin-left:169.1pt;margin-top:199.15pt;width:2pt;height:7.45pt;z-index:251662336;visibility:visible;mso-wrap-style:square;mso-wrap-distance-left:9pt;mso-wrap-distance-top:0;mso-wrap-distance-right:9pt;mso-wrap-distance-bottom:0;mso-position-horizontal:absolute;mso-position-horizontal-relative:text;mso-position-vertical:absolute;mso-position-vertical-relative:text" o:gfxdata="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">
+                <v:imagedata r:id="rId15" o:title=""/>
+              </v:shape>
+            </w:pict>
+          </mc:Fallback>
+        </mc:AlternateContent>
+      </w:r>
+      <w:r>
+        <w:rPr>
+          <w:noProof/>
+        </w:rPr>
+        <w:drawing>
+          <wp:inline distT="0" distB="0" distL="0" distR="0" wp14:anchorId="70FBBECC" wp14:editId="702BEE76">
+            <wp:extent cx="5943600" cy="5323205"/>
+            <wp:effectExtent l="0" t="0" r="0" b="0"/>
+            <wp:docPr id="5" name="Picture 5"/>
+            <wp:cNvGraphicFramePr>
+              <a:graphicFrameLocks xmlns:a="http://schemas.openxmlformats.org/drawingml/2006/main" noChangeAspect="1"/>
+            </wp:cNvGraphicFramePr>
+            <a:graphic xmlns:a="http://schemas.openxmlformats.org/drawingml/2006/main">
+              <a:graphicData uri="http://schemas.openxmlformats.org/drawingml/2006/picture">
+                <pic:pic xmlns:pic="http://schemas.openxmlformats.org/drawingml/2006/picture">
+                  <pic:nvPicPr>
+                    <pic:cNvPr id="1" name=""/>
+                    <pic:cNvPicPr/>
+                  </pic:nvPicPr>
+                  <pic:blipFill>
+                    <a:blip r:embed="rId16"/>
+                    <a:stretch>
+                      <a:fillRect/>
+                    </a:stretch>
+                  </pic:blipFill>
+                  <pic:spPr>
+                    <a:xfrm>
+                      <a:off x="0" y="0"/>
+                      <a:ext cx="5943600" cy="5323205"/>
+                    </a:xfrm>
+                    <a:prstGeom prst="rect">
+                      <a:avLst/>
+                    </a:prstGeom>
+                  </pic:spPr>
+                </pic:pic>
+              </a:graphicData>
+            </a:graphic>
+          </wp:inline>
+        </w:drawing>
+      </w:r>
+    </w:p>
+    <w:p>
+      <w:r>
+        <w:t>Figure 2</w:t>
+      </w:r>
+    </w:p>
     <w:p/>
     <w:p>
       <w:pPr>
@@ -998,15 +1557,7 @@
     </w:p>
     <w:p>
       <w:r>
-        <w:t>Data is collected from Indeed.com. “</w:t>
-      </w:r>
-      <w:proofErr w:type="gramStart"/>
-      <w:r>
-        <w:t>Indeed</w:t>
-      </w:r>
-      <w:proofErr w:type="gramEnd"/>
-      <w:r>
-        <w:t xml:space="preserve"> is the #1 job site in the world with over 250 million unique visitors every month.” </w:t>
+        <w:t xml:space="preserve">Data is collected from Indeed.com. “Indeed is the #1 job site in the world with over 250 million unique visitors every month.” </w:t>
       </w:r>
       <w:r>
         <w:t xml:space="preserve">[2] </w:t>
@@ -1015,15 +1566,7 @@
         <w:t xml:space="preserve">Indeed gives users free access to complete job-seeking tasks such as searching for jobs, posting resumes, and researching companies. Globally, indeed.com has 9.8 jobs adds posted every second. </w:t>
       </w:r>
       <w:r>
-        <w:t xml:space="preserve">Data is not readily available for download from indeed.com, so it must be </w:t>
-      </w:r>
-      <w:proofErr w:type="spellStart"/>
-      <w:r>
-        <w:t>scraped</w:t>
-      </w:r>
-      <w:proofErr w:type="spellEnd"/>
-      <w:r>
-        <w:t xml:space="preserve">. Scraping data from the internet is a process commonly used by Data Scientist to get the information needed when not already available in an acceptable format. </w:t>
+        <w:t xml:space="preserve">Data is not readily available for download from indeed.com, so it must be scraped. Scraping data from the internet is a process commonly used by Data Scientist to get the information needed when not already available in an acceptable format. </w:t>
       </w:r>
     </w:p>
     <w:p/>
@@ -1065,6 +1608,7 @@
     </w:p>
     <w:p>
       <w:r>
+        <w:lastRenderedPageBreak/>
         <w:t xml:space="preserve">Ethics plays a role in the entire job search and interviewing process. There are many laws and regulations that oversee the process once the interviewing begins, however, there are not many laws and regulations when it comes to the job search process. </w:t>
       </w:r>
     </w:p>
@@ -1086,41 +1630,7 @@
     </w:p>
     <w:p>
       <w:r>
-        <w:t>S</w:t>
-      </w:r>
-      <w:r>
-        <w:t xml:space="preserve">craping data from the website must be done with </w:t>
-      </w:r>
-      <w:r>
-        <w:t xml:space="preserve">extreme </w:t>
-      </w:r>
-      <w:r>
-        <w:t xml:space="preserve">caution. Each website is required to </w:t>
-      </w:r>
-      <w:r>
-        <w:t>publish</w:t>
-      </w:r>
-      <w:r>
-        <w:t xml:space="preserve"> a ‘robots.txt’ file that describes sections of the website that is not allowed to be </w:t>
-      </w:r>
-      <w:proofErr w:type="spellStart"/>
-      <w:r>
-        <w:t>scraped</w:t>
-      </w:r>
-      <w:proofErr w:type="spellEnd"/>
-      <w:r>
-        <w:t>. Additionally, a website’s terms and conditions may prevent someone from scraping.</w:t>
-      </w:r>
-      <w:r>
-        <w:t xml:space="preserve"> Falling outside the guidelines and/or company policies can be bad. There are criminal implications such as identity theft </w:t>
-      </w:r>
-      <w:proofErr w:type="gramStart"/>
-      <w:r>
-        <w:t>and  _</w:t>
-      </w:r>
-      <w:proofErr w:type="gramEnd"/>
-      <w:r>
-        <w:t>___ if information is scraped from a website without following the proper protocol. For the novice programmer, it can be easy to make this mistake.</w:t>
+        <w:t>Scraping data from the website must be done with extreme caution. Each website is required to publish a ‘robots.txt’ file that describes sections of the website that is not allowed to be scraped. Additionally, a website’s terms and conditions may prevent someone from scraping. Falling outside the guidelines and/or company policies can be bad. There are criminal implications such as identity theft and  ____ if information is scraped from a website without following the proper protocol. For the novice programmer, it can be easy to make this mistake.</w:t>
       </w:r>
     </w:p>
     <w:p/>
@@ -1164,7 +1674,7 @@
           <w:u w:val="none"/>
         </w:rPr>
       </w:pPr>
-      <w:hyperlink r:id="rId6" w:history="1">
+      <w:hyperlink r:id="rId17" w:history="1">
         <w:r>
           <w:rPr>
             <w:rStyle w:val="Hyperlink"/>
@@ -1181,7 +1691,7 @@
           <w:numId w:val="3"/>
         </w:numPr>
       </w:pPr>
-      <w:hyperlink r:id="rId7" w:history="1">
+      <w:hyperlink r:id="rId18" w:history="1">
         <w:r>
           <w:rPr>
             <w:rStyle w:val="Hyperlink"/>
@@ -1198,8 +1708,22 @@
           <w:numId w:val="3"/>
         </w:numPr>
       </w:pPr>
-    </w:p>
-    <w:p/>
+      <w:r>
+        <w:t>A. De Mauro, M. Greco, M. Grimaldi and P. Ritala, "Human resources for Big Data professions: A systematic classification of job roles and required skill sets", Information Processing &amp; Management, vol. 54, no. 5, pp. 807-817, 2018. Available: 10.1016/j.ipm.2017.05.004.</w:t>
+      </w:r>
+    </w:p>
+    <w:p>
+      <w:pPr>
+        <w:pStyle w:val="ListParagraph"/>
+        <w:numPr>
+          <w:ilvl w:val="0"/>
+          <w:numId w:val="3"/>
+        </w:numPr>
+      </w:pPr>
+      <w:r>
+        <w:t>Z. Radovilski, V. Hegde, A. Acharya and U. Uma, "Skills Requirements of Business Data Analytics and Data Science Jobs: A Comparative Analysis", Journal of Supply Chain and Operations Management, vol. 6, no. 1, pp. 82-101, 2018. [Accessed 18 July 2019].</w:t>
+      </w:r>
+    </w:p>
     <w:sectPr>
       <w:pgSz w:w="12240" w:h="15840"/>
       <w:pgMar w:top="1440" w:right="1440" w:bottom="1440" w:left="1440" w:header="720" w:footer="720" w:gutter="0"/>
@@ -2134,6 +2658,141 @@
 </w:styles>
 </file>
 
+<file path=word/ink/ink1.xml><?xml version="1.0" encoding="utf-8"?>
+<inkml:ink xmlns:inkml="http://www.w3.org/2003/InkML">
+  <inkml:definitions>
+    <inkml:context xml:id="ctx0">
+      <inkml:inkSource xml:id="inkSrc0">
+        <inkml:traceFormat>
+          <inkml:channel name="X" type="integer" min="-2.14748E9" max="2.14748E9" units="cm"/>
+          <inkml:channel name="Y" type="integer" min="-2.14748E9" max="2.14748E9" units="cm"/>
+        </inkml:traceFormat>
+        <inkml:channelProperties>
+          <inkml:channelProperty channel="X" name="resolution" value="1000" units="1/cm"/>
+          <inkml:channelProperty channel="Y" name="resolution" value="1000" units="1/cm"/>
+        </inkml:channelProperties>
+      </inkml:inkSource>
+      <inkml:timestamp xml:id="ts0" timeString="2019-07-18T01:53:59.238"/>
+    </inkml:context>
+    <inkml:brush xml:id="br0">
+      <inkml:brushProperty name="width" value="0.05" units="cm"/>
+      <inkml:brushProperty name="height" value="0.05" units="cm"/>
+      <inkml:brushProperty name="color" value="#E71224"/>
+      <inkml:brushProperty name="ignorePressure" value="1"/>
+    </inkml:brush>
+  </inkml:definitions>
+  <inkml:trace contextRef="#ctx0" brushRef="#br0">1 1</inkml:trace>
+</inkml:ink>
+</file>
+
+<file path=word/ink/ink2.xml><?xml version="1.0" encoding="utf-8"?>
+<inkml:ink xmlns:inkml="http://www.w3.org/2003/InkML">
+  <inkml:definitions>
+    <inkml:context xml:id="ctx0">
+      <inkml:inkSource xml:id="inkSrc0">
+        <inkml:traceFormat>
+          <inkml:channel name="X" type="integer" min="-2.14748E9" max="2.14748E9" units="cm"/>
+          <inkml:channel name="Y" type="integer" min="-2.14748E9" max="2.14748E9" units="cm"/>
+        </inkml:traceFormat>
+        <inkml:channelProperties>
+          <inkml:channelProperty channel="X" name="resolution" value="1000" units="1/cm"/>
+          <inkml:channelProperty channel="Y" name="resolution" value="1000" units="1/cm"/>
+        </inkml:channelProperties>
+      </inkml:inkSource>
+      <inkml:timestamp xml:id="ts0" timeString="2019-07-18T01:53:58.841"/>
+    </inkml:context>
+    <inkml:brush xml:id="br0">
+      <inkml:brushProperty name="width" value="0.05" units="cm"/>
+      <inkml:brushProperty name="height" value="0.05" units="cm"/>
+      <inkml:brushProperty name="color" value="#E71224"/>
+      <inkml:brushProperty name="ignorePressure" value="1"/>
+    </inkml:brush>
+  </inkml:definitions>
+  <inkml:trace contextRef="#ctx0" brushRef="#br0">1 1</inkml:trace>
+</inkml:ink>
+</file>
+
+<file path=word/ink/ink3.xml><?xml version="1.0" encoding="utf-8"?>
+<inkml:ink xmlns:inkml="http://www.w3.org/2003/InkML">
+  <inkml:definitions>
+    <inkml:context xml:id="ctx0">
+      <inkml:inkSource xml:id="inkSrc0">
+        <inkml:traceFormat>
+          <inkml:channel name="X" type="integer" min="-2.14748E9" max="2.14748E9" units="cm"/>
+          <inkml:channel name="Y" type="integer" min="-2.14748E9" max="2.14748E9" units="cm"/>
+        </inkml:traceFormat>
+        <inkml:channelProperties>
+          <inkml:channelProperty channel="X" name="resolution" value="1000" units="1/cm"/>
+          <inkml:channelProperty channel="Y" name="resolution" value="1000" units="1/cm"/>
+        </inkml:channelProperties>
+      </inkml:inkSource>
+      <inkml:timestamp xml:id="ts0" timeString="2019-07-18T01:53:32.109"/>
+    </inkml:context>
+    <inkml:brush xml:id="br0">
+      <inkml:brushProperty name="width" value="0.35" units="cm"/>
+      <inkml:brushProperty name="height" value="0.35" units="cm"/>
+      <inkml:brushProperty name="color" value="#FFFFFF"/>
+      <inkml:brushProperty name="ignorePressure" value="1"/>
+    </inkml:brush>
+  </inkml:definitions>
+  <inkml:trace contextRef="#ctx0" brushRef="#br0">2294 623,'-77'-68,"16"15,20 13,26 23,-1 1,-1 1,-1 1,-18-13,26 22,0 1,-1 0,1 0,-1 1,1 1,-7-2,-39-10,51 11,6 0,14 0,22 1,-24 3,0-1,1-1,-1-1,1 1,-1-2,0 0,0-1,-1 0,1-1,-1 0,10-6,-13 2,-15 5,-18 5,18 2,0-1,0 1,0 0,0 0,1 1,0-1,0 1,0 0,0 1,0-1,1 1,-4 5,2-2,1 0,0 0,0 0,1 1,0 0,1 0,0 0,0 2,1-7,1-1,0 0,-1 0,1 0,-1 0,0 0,0 0,0 0,-1-1,1 1,-1-1,1 1,-1-1,0 0,0 0,0 0,0-1,0 1,0-1,0 1,0-1,-1 0,1 0,-1-1,-1 1,-13 2,-1-1,1-1,-1 0,-8-2,2 1,-897-2,895 1,-1-2,1-1,-22-6,22 4,-1 1,1 1,-24 1,22 3,14 1,1-1,-1 0,0-1,0-1,1 0,-1-1,-7-3,-151-47,136 42,-1 2,-1 1,0 2,-19 0,56 6,1 0,-1 0,0 0,1 0,-1-1,1 1,-1 0,0-1,1 1,-1-1,1 1,-1-1,1 0,-1 0,1 0,0 0,-1 0,1 0,0 0,0 0,0 0,0 0,0-1,0 1,0 0,0-1,0 1,1-1,-1 1,1-1,-1 1,1-1,-1 0,1 1,0-1,0 1,0-1,0 0,0 0,1-3,0 0,0 0,0 1,1-1,-1 1,1-1,0 1,1 0,-1 0,1 0,0 0,0 0,0 0,8-7,-1 1,2 0,-1 1,1 1,1 0,0 0,82-40,-63 33,9-4,2 1,0 2,14-2,-31 12,1 0,0 2,-1 1,1 1,0 1,11 2,3 1,-24-2,-1 0,1 2,0 0,-1 0,1 2,-1 0,0 1,0 0,6 4,4 5,1-1,1-1,0-2,0 0,1-2,21 3,-28-7,0 1,0 1,9 4,-14-4,1-1,0 0,0-1,0-1,7 0,106-4,-67-1,24 5,-70-1,-1 1,1 1,-1 0,0 2,-1 0,3 2,-3-2,62 12,-78-18,0 0,0 0,1 0,-1 0,0 0,0 0,0 0,0 0,0 0,0 0,0 0,1 0,-1 0,0 0,0 0,0 0,0 0,0 0,0 0,0 0,0 0,0 0,0 0,1 0,-1 1,0-1,0 0,0 0,0 0,0 0,0 0,0 0,0 0,0 0,0 0,0 1,0-1,0 0,0 0,0 0,0 0,0 0,0 0,0 0,0 1,0-1,0 0,0 0,0 0,0 0,0 0,0 0,0 0,0 0,0 0,0 1,0-1,-1 0,1 0,0 0,0 0,0 0,0 0,0 0,-11 4,-13 0,-69-1,44-2,-19 3,65-4,-142 16,-114-3,-658-14,914 1,1 0,-1 0,0 0,0 0,0 0,0 0,0 1,0 0,1-1,-1 1,0 0,0 0,1 1,-1-1,1 0,-1 1,1 0,-1 0,1-1,0 1,0 1,0-1,0 0,0 0,1 1,-1-1,1 1,-1-1,1 1,0 0,0-1,0 1,1 0,-1 0,0 1,-8 29,-2-1,-11 23,17-43,1 1,1-1,0 1,0 0,1-1,1 1,0 3,1 14,0-1,4 19,-4-46,0-1,0 1,1-1,-1 1,0-1,1 1,-1-1,1 1,0-1,-1 1,1-1,0 1,0-1,0 0,0 1,0-1,0 0,0 0,0 0,0 0,1 0,-1 0,0 0,1-1,-1 1,1 0,-1-1,1 1,-1-1,1 1,-1-1,1 0,-1 1,1-1,0 0,-1 0,1 0,-1-1,1 1,0 0,-1-1,1 1,0-1,9-2,1 0,-1-2,0 1,0-1,4-3,-10 5,34-17,1 1,0 2,1 1,1 3,29-6,-15 9,0 3,0 2,33 2,-72 3</inkml:trace>
+</inkml:ink>
+</file>
+
+<file path=word/ink/ink4.xml><?xml version="1.0" encoding="utf-8"?>
+<inkml:ink xmlns:inkml="http://www.w3.org/2003/InkML">
+  <inkml:definitions>
+    <inkml:context xml:id="ctx0">
+      <inkml:inkSource xml:id="inkSrc0">
+        <inkml:traceFormat>
+          <inkml:channel name="X" type="integer" min="-2.14748E9" max="2.14748E9" units="cm"/>
+          <inkml:channel name="Y" type="integer" min="-2.14748E9" max="2.14748E9" units="cm"/>
+        </inkml:traceFormat>
+        <inkml:channelProperties>
+          <inkml:channelProperty channel="X" name="resolution" value="1000" units="1/cm"/>
+          <inkml:channelProperty channel="Y" name="resolution" value="1000" units="1/cm"/>
+        </inkml:channelProperties>
+      </inkml:inkSource>
+      <inkml:timestamp xml:id="ts0" timeString="2019-07-18T01:53:24.423"/>
+    </inkml:context>
+    <inkml:brush xml:id="br0">
+      <inkml:brushProperty name="width" value="0.35" units="cm"/>
+      <inkml:brushProperty name="height" value="0.35" units="cm"/>
+      <inkml:brushProperty name="color" value="#FFFFFF"/>
+      <inkml:brushProperty name="ignorePressure" value="1"/>
+    </inkml:brush>
+  </inkml:definitions>
+  <inkml:trace contextRef="#ctx0" brushRef="#br0">1745 107,'-46'2,"0"3,-25 5,15-1,-528 54,578-63,-30 3,35-4,1 1,-1 0,1 0,-1 0,1 0,0 0,-1 1,1-1,-1 0,1 0,0 0,-1 0,1 0,-1 0,1 1,0-1,-1 0,1 0,0 1,-1-1,1 0,0 1,-1-1,1 0,0 1,0-1,-1 0,1 1,0-1,0 0,0 1,0-1,-1 1,1-1,0 0,0 1,0-1,0 1,0-1,0 1,0-1,0 0,0 1,0-1,0 1,1-1,-1 0,0 1,0-1,0 1,0-1,1 0,-1 1,0-1,0 0,1 1,-1-1,0 0,1 1,-1-1,0 0,1 0,-1 1,1-1,4 4,0 0,0-1,1 0,0 0,0 0,0-1,0 1,0-1,0-1,1 1,16 5,70 23,83 15,-124-35,1-2,0-3,0-2,15-2,131-3,-197 2,0 0,0 0,0 0,0 0,0 0,0 0,0-1,0 1,-1-1,1 0,0 1,0-1,0 0,-1 0,1 0,-1 0,1 0,-1-1,1 1,-1 0,1-1,-1 1,0-1,0 1,0-1,0 0,0 0,1-4,0 0,0-1,-1 1,1-1,-2 1,1-1,-1-1,1 1,-1 5,0 1,1-1,-1 0,1 0,-1 0,1 0,0 0,0 1,-1-1,1 0,0 0,1 1,-1-1,0 1,0-1,1 1,-1 0,1-1,-1 1,1 0,0 0,-1 0,1 0,0 0,0 1,0-1,-1 1,1-1,0 1,0-1,2 1,7-1,1 0,0 0,0 2,0-1,1 2,9 0,-15-2,-1 0,0 1,-1-1,1-1,0 1,0-1,3-1,-8 2,0 0,0-1,0 1,0 0,0-1,0 0,0 1,0-1,0 0,0 1,0-1,-1 0,1 0,0 1,0-1,-1 0,1 0,-1 0,1 0,0 0,-1 0,0 0,1 0,-1-1,0 1,1 0,-1 0,0 0,0 0,0 0,0-1,0 1,0 0,-1 0,1-1,-1-4,0-1,-1 1,1-1,-1 1,-1 0,1 0,-1 0,0 0,0 1,-1-1,0 1,0 0,0 0,0 0,-1 0,0 1,-3-3,0 2,0 0,0 1,0-1,-1 2,1-1,-1 1,0 0,0 1,-1 0,1 1,0 0,-3 0,-4-1,-1-1,1 0,-14-6,13 4,-1 1,1 0,-7 1,-42-4,-16 0,-39 2,-792 6,485-2,425 1,0 0,1 0,-1 0,0 1,1-1,-1 1,1 0,-1-1,1 1,-1 0,1 0,-1 1,1-1,0 0,-1 1,3-1,-1 0,0 0,0 0,0 0,1 1,-1-1,0 0,1 0,-1 0,1 1,0-1,-1 0,1 1,0-1,0 0,0 1,0-1,0 0,0 1,0-1,0 0,0 1,1-1,-1 0,1 1,-1-1,1 0,-1 0,1 1,0 0,28 44,-21-34,0 0,-1 1,1 1,-3 0,0 1,0 0,-1 3,-1-5,1-1,0 0,0 0,2 1,-4-8,1-1,-1 0,1 1,1-1,-1 0,0 0,1-1,0 1,0-1,0 0,0 0,2 1,4 1,0 0,0 0,1-1,-1-1,1 0,0 0,0-1,0 0,7-1,22 1,0-2,4-2,26-1,3 4,-6 0,17-3,-77 1,0-1,0 0,0 0,0 0,-1-1,1 0,-1 0,1-1,-1 0,5-4,-4 3,1 0,0 1,0-1,0 1,1 1,3-2,13 2,0 1,0 1,0 1,3 1,-49 0,9-1,0 1,0-1,-1-1,1 0,0-1,0 0,0-1,-10-4,9 2,0 1,-1 0,1 0,-1 2,0 0,-9-1,-21 2,-21 3,34-1,0-1,1-1,-29-4,30-2,1 0,-1-1,1-2,-24-12,35 15,-1 1,0 1,-1 1,1 1,-1 0,1 1,-1 1,0 1,0 1,-1 1,31-3,15 0,0 0,0 2,0 1,6 1,-17 1</inkml:trace>
+</inkml:ink>
+</file>
+
+<file path=word/ink/ink5.xml><?xml version="1.0" encoding="utf-8"?>
+<inkml:ink xmlns:inkml="http://www.w3.org/2003/InkML">
+  <inkml:definitions>
+    <inkml:context xml:id="ctx0">
+      <inkml:inkSource xml:id="inkSrc0">
+        <inkml:traceFormat>
+          <inkml:channel name="X" type="integer" min="-2.14748E9" max="2.14748E9" units="cm"/>
+          <inkml:channel name="Y" type="integer" min="-2.14748E9" max="2.14748E9" units="cm"/>
+        </inkml:traceFormat>
+        <inkml:channelProperties>
+          <inkml:channelProperty channel="X" name="resolution" value="1000" units="1/cm"/>
+          <inkml:channelProperty channel="Y" name="resolution" value="1000" units="1/cm"/>
+        </inkml:channelProperties>
+      </inkml:inkSource>
+      <inkml:timestamp xml:id="ts0" timeString="2019-07-18T01:53:13.213"/>
+    </inkml:context>
+    <inkml:brush xml:id="br0">
+      <inkml:brushProperty name="width" value="0.025" units="cm"/>
+      <inkml:brushProperty name="height" value="0.025" units="cm"/>
+      <inkml:brushProperty name="color" value="#FFFFFF"/>
+      <inkml:brushProperty name="ignorePressure" value="1"/>
+    </inkml:brush>
+  </inkml:definitions>
+  <inkml:trace contextRef="#ctx0" brushRef="#br0">1 0,'0'3,"0"7,0 5,0 3,0 1,0 0,0 1,0-1,0 0,3-1,1 0,0 0,2-4,3-3,0-2,-1-1</inkml:trace>
+</inkml:ink>
+</file>
+
 <file path=word/theme/theme1.xml><?xml version="1.0" encoding="utf-8"?>
 <a:theme xmlns:a="http://schemas.openxmlformats.org/drawingml/2006/main" name="Office Theme">
   <a:themeElements>

</xml_diff>